<commit_message>
Added additional info in Marketing Plan
</commit_message>
<xml_diff>
--- a/Documents/MARKETING PLAN.docx
+++ b/Documents/MARKETING PLAN.docx
@@ -672,19 +672,7 @@
         </w:numPr>
       </w:pPr>
       <w:r>
-        <w:t>??</w:t>
-      </w:r>
-    </w:p>
-    <w:p>
-      <w:pPr>
-        <w:pStyle w:val="ListParagraph"/>
-        <w:numPr>
-          <w:ilvl w:val="0"/>
-          <w:numId w:val="5"/>
-        </w:numPr>
-      </w:pPr>
-      <w:r>
-        <w:t>Consumer Attitude</w:t>
+        <w:t>The consumer may see the website to explore new games and review them.</w:t>
       </w:r>
     </w:p>
     <w:p>
@@ -696,7 +684,46 @@
         </w:numPr>
       </w:pPr>
       <w:r>
-        <w:t>??</w:t>
+        <w:t>The consumer may see the website as a platform for them to advertise their games</w:t>
+      </w:r>
+    </w:p>
+    <w:p>
+      <w:pPr>
+        <w:pStyle w:val="ListParagraph"/>
+        <w:numPr>
+          <w:ilvl w:val="0"/>
+          <w:numId w:val="5"/>
+        </w:numPr>
+      </w:pPr>
+      <w:r>
+        <w:t>Consumer Attitude</w:t>
+      </w:r>
+    </w:p>
+    <w:p>
+      <w:pPr>
+        <w:pStyle w:val="ListParagraph"/>
+        <w:numPr>
+          <w:ilvl w:val="1"/>
+          <w:numId w:val="5"/>
+        </w:numPr>
+      </w:pPr>
+      <w:r>
+        <w:t xml:space="preserve">The consumer might be a gamer </w:t>
+      </w:r>
+      <w:r>
+        <w:t>and is looking for new games.</w:t>
+      </w:r>
+    </w:p>
+    <w:p>
+      <w:pPr>
+        <w:pStyle w:val="ListParagraph"/>
+        <w:numPr>
+          <w:ilvl w:val="1"/>
+          <w:numId w:val="5"/>
+        </w:numPr>
+      </w:pPr>
+      <w:r>
+        <w:t>The consumer might be a patriotic gamer who is looking for games made by Filipino developers</w:t>
       </w:r>
     </w:p>
     <w:p>
@@ -1073,6 +1100,7 @@
         <w:rPr>
           <w:rFonts w:cstheme="majorHAnsi"/>
         </w:rPr>
+        <w:lastRenderedPageBreak/>
         <w:t>SWOT Analysis</w:t>
       </w:r>
     </w:p>
@@ -1116,7 +1144,6 @@
         </w:numPr>
       </w:pPr>
       <w:r>
-        <w:lastRenderedPageBreak/>
         <w:t>The proponent believes that with a lot of gamers in the country, having a good product is beneficial to the country’s economy.</w:t>
       </w:r>
     </w:p>
@@ -1161,10 +1188,8 @@
         <w:ind w:left="1843" w:hanging="425"/>
       </w:pPr>
       <w:r>
-        <w:tab/>
-      </w:r>
-      <w:bookmarkStart w:id="0" w:name="_GoBack"/>
-      <w:bookmarkEnd w:id="0"/>
+        <w:t>The project may not look appealing enough for the gamers to stay and view the contents.</w:t>
+      </w:r>
     </w:p>
     <w:p>
       <w:r>
@@ -1192,6 +1217,22 @@
     </w:p>
     <w:p>
       <w:pPr>
+        <w:pStyle w:val="ListParagraph"/>
+        <w:numPr>
+          <w:ilvl w:val="0"/>
+          <w:numId w:val="14"/>
+        </w:numPr>
+        <w:ind w:left="1843"/>
+      </w:pPr>
+      <w:r>
+        <w:t xml:space="preserve">The project might provide a suitable environment for future developers and might support the </w:t>
+      </w:r>
+      <w:r>
+        <w:t>website through paying to market their games.</w:t>
+      </w:r>
+    </w:p>
+    <w:p>
+      <w:pPr>
         <w:pStyle w:val="Heading3"/>
         <w:spacing w:line="240" w:lineRule="auto"/>
         <w:ind w:left="1440"/>
@@ -1215,7 +1256,10 @@
         </w:numPr>
       </w:pPr>
       <w:r>
-        <w:t>(The opportunities and threats above are external in nature and can come from competition, the market, the economy, or other external elements)</w:t>
+        <w:t xml:space="preserve">The popularity of </w:t>
+      </w:r>
+      <w:r>
+        <w:t>other game distributors might hinder the progress of the website</w:t>
       </w:r>
     </w:p>
     <w:p/>
@@ -1309,6 +1353,8 @@
       <w:r>
         <w:t>Sample</w:t>
       </w:r>
+      <w:bookmarkStart w:id="0" w:name="_GoBack"/>
+      <w:bookmarkEnd w:id="0"/>
     </w:p>
     <w:p>
       <w:pPr>
@@ -1443,6 +1489,7 @@
         </w:numPr>
       </w:pPr>
       <w:r>
+        <w:lastRenderedPageBreak/>
         <w:t>What actions would you like your consumer/buyer/audience do after being subject to your marketing strategies?</w:t>
       </w:r>
     </w:p>
@@ -1522,16 +1569,7 @@
           <w:i/>
           <w:color w:val="538135" w:themeColor="accent6" w:themeShade="BF"/>
         </w:rPr>
-        <w:t xml:space="preserve">it provides a low-maintenance, yet interactive, activity that brings </w:t>
-      </w:r>
-      <w:r>
-        <w:rPr>
-          <w:b/>
-          <w:i/>
-          <w:color w:val="538135" w:themeColor="accent6" w:themeShade="BF"/>
-        </w:rPr>
-        <w:lastRenderedPageBreak/>
-        <w:t>together real-life nurturing and online, inter-personal communication and communities</w:t>
+        <w:t>it provides a low-maintenance, yet interactive, activity that brings together real-life nurturing and online, inter-personal communication and communities</w:t>
       </w:r>
       <w:r>
         <w:rPr>
@@ -2715,7 +2753,7 @@
   <w:abstractNum w:abstractNumId="7" w15:restartNumberingAfterBreak="0">
     <w:nsid w:val="4E3751C4"/>
     <w:multiLevelType w:val="hybridMultilevel"/>
-    <w:tmpl w:val="061EFAE4"/>
+    <w:tmpl w:val="85D258D8"/>
     <w:lvl w:ilvl="0" w:tplc="34090001">
       <w:start w:val="1"/>
       <w:numFmt w:val="bullet"/>
@@ -2728,7 +2766,7 @@
         <w:rFonts w:ascii="Symbol" w:hAnsi="Symbol" w:hint="default"/>
       </w:rPr>
     </w:lvl>
-    <w:lvl w:ilvl="1" w:tplc="34090003" w:tentative="1">
+    <w:lvl w:ilvl="1" w:tplc="34090003">
       <w:start w:val="1"/>
       <w:numFmt w:val="bullet"/>
       <w:lvlText w:val="o"/>

</xml_diff>

<commit_message>
Added additional info from Sir Mike
</commit_message>
<xml_diff>
--- a/Documents/MARKETING PLAN.docx
+++ b/Documents/MARKETING PLAN.docx
@@ -385,8 +385,19 @@
         <w:spacing w:line="240" w:lineRule="auto"/>
       </w:pPr>
       <w:r>
-        <w:t>??</w:t>
-      </w:r>
+        <w:rPr>
+          <w:i/>
+        </w:rPr>
+        <w:t>Fil players from casual to professional. Different kinds of gamers.</w:t>
+      </w:r>
+      <w:r>
+        <w:rPr>
+          <w:i/>
+        </w:rPr>
+        <w:t xml:space="preserve"> Games of the local company games.</w:t>
+      </w:r>
+      <w:bookmarkStart w:id="0" w:name="_GoBack"/>
+      <w:bookmarkEnd w:id="0"/>
     </w:p>
     <w:p>
       <w:pPr>
@@ -611,6 +622,7 @@
         </w:numPr>
       </w:pPr>
       <w:r>
+        <w:lastRenderedPageBreak/>
         <w:t>Consumer Segment</w:t>
       </w:r>
     </w:p>
@@ -623,7 +635,6 @@
         </w:numPr>
       </w:pPr>
       <w:r>
-        <w:lastRenderedPageBreak/>
         <w:t>Gamers aged 16 – 35/40</w:t>
       </w:r>
     </w:p>
@@ -747,7 +758,10 @@
         </w:numPr>
       </w:pPr>
       <w:r>
-        <w:t>??</w:t>
+        <w:rPr>
+          <w:i/>
+        </w:rPr>
+        <w:t>Description of what it makes to be a casual or a professional.</w:t>
       </w:r>
     </w:p>
     <w:p>
@@ -770,6 +784,34 @@
           <w:numId w:val="5"/>
         </w:numPr>
       </w:pPr>
+      <w:r>
+        <w:rPr>
+          <w:i/>
+        </w:rPr>
+        <w:t xml:space="preserve">When gamers </w:t>
+      </w:r>
+      <w:proofErr w:type="gramStart"/>
+      <w:r>
+        <w:rPr>
+          <w:i/>
+        </w:rPr>
+        <w:t>needs</w:t>
+      </w:r>
+      <w:proofErr w:type="gramEnd"/>
+      <w:r>
+        <w:rPr>
+          <w:i/>
+        </w:rPr>
+        <w:t xml:space="preserve"> the website. Why do they need to go to website? What can I give </w:t>
+      </w:r>
+      <w:proofErr w:type="gramStart"/>
+      <w:r>
+        <w:rPr>
+          <w:i/>
+        </w:rPr>
+        <w:t>them.</w:t>
+      </w:r>
+      <w:proofErr w:type="gramEnd"/>
     </w:p>
     <w:p>
       <w:pPr>
@@ -1067,24 +1109,76 @@
       <w:pPr>
         <w:pStyle w:val="ListParagraph"/>
         <w:numPr>
-          <w:ilvl w:val="0"/>
-          <w:numId w:val="6"/>
-        </w:numPr>
-      </w:pPr>
-      <w:r>
-        <w:t>Product Position (PP)</w:t>
-      </w:r>
-    </w:p>
-    <w:p>
-      <w:pPr>
-        <w:pStyle w:val="ListParagraph"/>
-        <w:numPr>
           <w:ilvl w:val="1"/>
           <w:numId w:val="6"/>
         </w:numPr>
       </w:pPr>
-      <w:r>
-        <w:t>??</w:t>
+      <w:proofErr w:type="spellStart"/>
+      <w:r>
+        <w:t>Youtube</w:t>
+      </w:r>
+      <w:proofErr w:type="spellEnd"/>
+      <w:r>
+        <w:t xml:space="preserve"> channels who play, review unbox teach... + Streamers. Steam, </w:t>
+      </w:r>
+      <w:proofErr w:type="spellStart"/>
+      <w:r>
+        <w:t>gamefaqs</w:t>
+      </w:r>
+      <w:proofErr w:type="spellEnd"/>
+      <w:r>
+        <w:t>.</w:t>
+      </w:r>
+    </w:p>
+    <w:p>
+      <w:pPr>
+        <w:pStyle w:val="ListParagraph"/>
+        <w:numPr>
+          <w:ilvl w:val="0"/>
+          <w:numId w:val="6"/>
+        </w:numPr>
+      </w:pPr>
+      <w:r>
+        <w:lastRenderedPageBreak/>
+        <w:t>Product Position (PP</w:t>
+      </w:r>
+      <w:r>
+        <w:t>)</w:t>
+      </w:r>
+    </w:p>
+    <w:p>
+      <w:pPr>
+        <w:pStyle w:val="ListParagraph"/>
+        <w:numPr>
+          <w:ilvl w:val="1"/>
+          <w:numId w:val="6"/>
+        </w:numPr>
+      </w:pPr>
+      <w:r>
+        <w:rPr>
+          <w:i/>
+        </w:rPr>
+        <w:t xml:space="preserve">Being up to date with game </w:t>
+      </w:r>
+      <w:proofErr w:type="spellStart"/>
+      <w:r>
+        <w:rPr>
+          <w:i/>
+        </w:rPr>
+        <w:t>devs</w:t>
+      </w:r>
+      <w:proofErr w:type="spellEnd"/>
+      <w:r>
+        <w:rPr>
+          <w:i/>
+        </w:rPr>
+        <w:t xml:space="preserve"> because of collection.</w:t>
+      </w:r>
+      <w:r>
+        <w:rPr>
+          <w:i/>
+        </w:rPr>
+        <w:t xml:space="preserve"> Another venue to sell games. E-commerce phase 2.</w:t>
       </w:r>
     </w:p>
     <w:p>
@@ -1100,7 +1194,6 @@
         <w:rPr>
           <w:rFonts w:cstheme="majorHAnsi"/>
         </w:rPr>
-        <w:lastRenderedPageBreak/>
         <w:t>SWOT Analysis</w:t>
       </w:r>
     </w:p>
@@ -1353,8 +1446,6 @@
       <w:r>
         <w:t>Sample</w:t>
       </w:r>
-      <w:bookmarkStart w:id="0" w:name="_GoBack"/>
-      <w:bookmarkEnd w:id="0"/>
     </w:p>
     <w:p>
       <w:pPr>
@@ -1453,6 +1544,7 @@
         </w:numPr>
       </w:pPr>
       <w:r>
+        <w:lastRenderedPageBreak/>
         <w:t>Discuss the expected consumer/buyer/audience response to this strategy</w:t>
       </w:r>
     </w:p>
@@ -1489,7 +1581,6 @@
         </w:numPr>
       </w:pPr>
       <w:r>
-        <w:lastRenderedPageBreak/>
         <w:t>What actions would you like your consumer/buyer/audience do after being subject to your marketing strategies?</w:t>
       </w:r>
     </w:p>

</xml_diff>